<commit_message>
Updated code for assignment 7.
</commit_message>
<xml_diff>
--- a/assignment7/Vignos_ME751_A7P345_Solution.docx
+++ b/assignment7/Vignos_ME751_A7P345_Solution.docx
@@ -14,7 +14,13 @@
     </w:p>
     <w:p>
       <w:r>
-        <w:t xml:space="preserve">lambda = -10, h = </w:t>
+        <w:t>lambda = -10, h</w:t>
+      </w:r>
+      <w:r>
+        <w:t>_unstable</w:t>
+      </w:r>
+      <w:r>
+        <w:t xml:space="preserve"> = </w:t>
       </w:r>
       <w:r>
         <w:t>0.2</w:t>
@@ -22,7 +28,13 @@
     </w:p>
     <w:p>
       <w:r>
-        <w:t>lambda = -100, h =</w:t>
+        <w:t>lambda = -100, h</w:t>
+      </w:r>
+      <w:r>
+        <w:t>_unstable</w:t>
+      </w:r>
+      <w:r>
+        <w:t xml:space="preserve"> =</w:t>
       </w:r>
       <w:r>
         <w:t xml:space="preserve"> 0.02</w:t>
@@ -33,10 +45,46 @@
     </w:p>
     <w:p>
       <w:r>
-        <w:t xml:space="preserve">lambda = -1000, h = </w:t>
+        <w:t>lambda = -1000, h</w:t>
+      </w:r>
+      <w:r>
+        <w:t>_unstable</w:t>
+      </w:r>
+      <w:r>
+        <w:t xml:space="preserve"> = </w:t>
       </w:r>
       <w:r>
         <w:t>0.002</w:t>
+      </w:r>
+    </w:p>
+    <w:p>
+      <w:r>
+        <w:t xml:space="preserve">See the plots below. These show the Forward Euler solution and the error of the Forward Euler solution for each value of lambda and a range of values of h. </w:t>
+      </w:r>
+      <w:r>
+        <w:t xml:space="preserve">By looking at the error plots we see that, </w:t>
+      </w:r>
+      <w:r>
+        <w:t>for eac</w:t>
+      </w:r>
+      <w:r>
+        <w:t>h value of lambda, the Forward Euler solution is stable when h is smaller than h_unstable, b</w:t>
+      </w:r>
+      <w:r>
+        <w:t>ut becomes unstable at when h equals</w:t>
+      </w:r>
+      <w:r>
+        <w:t xml:space="preserve"> h_unstable.</w:t>
+      </w:r>
+    </w:p>
+    <w:p>
+      <w:r>
+        <w:t>INCLUDE PLOTS!!!!</w:t>
+      </w:r>
+    </w:p>
+    <w:p>
+      <w:r>
+        <w:t>Problem 4:</w:t>
       </w:r>
     </w:p>
     <w:p>

</xml_diff>